<commit_message>
fix: fix the bug of mac`s format of json file.
</commit_message>
<xml_diff>
--- a/app/ios/更新说明.docx
+++ b/app/ios/更新说明.docx
@@ -11261,40 +11261,89 @@
         </w:rPr>
         <w:t>4</w:t>
       </w:r>
+      <w:r>
+        <w:rPr>
+          <w:rFonts w:hint="default" w:ascii="Menlo" w:hAnsi="Menlo" w:eastAsia="Cambria" w:cs="Menlo"/>
+          <w:color w:val="000000"/>
+          <w:sz w:val="26"/>
+          <w:szCs w:val="26"/>
+          <w:u w:color="000000"/>
+          <w:lang w:val="en-US" w:eastAsia="zh-CN" w:bidi="ar-SA"/>
+        </w:rPr>
+        <w:t>.新增添加在线、离线的虚拟设备的功能。</w:t>
+      </w:r>
+    </w:p>
+    <w:p>
+      <w:pPr>
+        <w:pStyle w:val="7"/>
+        <w:rPr>
+          <w:rFonts w:hint="default" w:ascii="Menlo" w:hAnsi="Menlo" w:cs="Menlo"/>
+          <w:sz w:val="26"/>
+          <w:szCs w:val="26"/>
+        </w:rPr>
+      </w:pPr>
+    </w:p>
+    <w:p>
+      <w:pPr>
+        <w:pStyle w:val="7"/>
+        <w:rPr>
+          <w:rFonts w:hint="default" w:ascii="Menlo" w:hAnsi="Menlo" w:cs="Menlo"/>
+          <w:sz w:val="26"/>
+          <w:szCs w:val="26"/>
+          <w:lang w:eastAsia="zh-CN"/>
+        </w:rPr>
+      </w:pPr>
+      <w:r>
+        <w:rPr>
+          <w:rFonts w:hint="default" w:ascii="Menlo" w:hAnsi="Menlo" w:cs="Menlo"/>
+          <w:sz w:val="26"/>
+          <w:szCs w:val="26"/>
+          <w:lang w:eastAsia="zh-CN"/>
+        </w:rPr>
+        <w:t>46.</w:t>
+      </w:r>
+    </w:p>
+    <w:p>
+      <w:pPr>
+        <w:pStyle w:val="7"/>
+        <w:rPr>
+          <w:rFonts w:hint="default" w:ascii="Menlo" w:hAnsi="Menlo" w:cs="Menlo"/>
+          <w:sz w:val="26"/>
+          <w:szCs w:val="26"/>
+          <w:lang w:eastAsia="zh-CN"/>
+        </w:rPr>
+      </w:pPr>
+      <w:r>
+        <w:rPr>
+          <w:rFonts w:hint="default" w:ascii="Menlo" w:hAnsi="Menlo" w:cs="Menlo"/>
+          <w:sz w:val="26"/>
+          <w:szCs w:val="26"/>
+          <w:lang w:eastAsia="zh-CN"/>
+        </w:rPr>
+        <w:t>2020年08月19日</w:t>
+      </w:r>
+    </w:p>
+    <w:p>
+      <w:pPr>
+        <w:pStyle w:val="7"/>
+        <w:rPr>
+          <w:rFonts w:hint="eastAsia" w:ascii="Menlo" w:hAnsi="Menlo" w:cs="Menlo"/>
+          <w:sz w:val="26"/>
+          <w:szCs w:val="26"/>
+          <w:lang w:eastAsia="zh-CN"/>
+        </w:rPr>
+      </w:pPr>
+      <w:r>
+        <w:rPr>
+          <w:rFonts w:hint="default" w:ascii="Menlo" w:hAnsi="Menlo" w:cs="Menlo"/>
+          <w:sz w:val="26"/>
+          <w:szCs w:val="26"/>
+          <w:lang w:eastAsia="zh-CN"/>
+        </w:rPr>
+        <w:t>1.修复获取到的Mac地址大小端相反的bug。</w:t>
+      </w:r>
       <w:bookmarkStart w:id="3" w:name="_GoBack"/>
       <w:bookmarkEnd w:id="3"/>
-      <w:r>
-        <w:rPr>
-          <w:rFonts w:hint="default" w:ascii="Menlo" w:hAnsi="Menlo" w:eastAsia="Cambria" w:cs="Menlo"/>
-          <w:color w:val="000000"/>
-          <w:sz w:val="26"/>
-          <w:szCs w:val="26"/>
-          <w:u w:color="000000"/>
-          <w:lang w:val="en-US" w:eastAsia="zh-CN" w:bidi="ar-SA"/>
-        </w:rPr>
-        <w:t>.新增添加在线、离线的虚拟设备的功能。</w:t>
-      </w:r>
-    </w:p>
-    <w:p>
-      <w:pPr>
-        <w:pStyle w:val="7"/>
-        <w:rPr>
-          <w:rFonts w:hint="default" w:ascii="Menlo" w:hAnsi="Menlo" w:cs="Menlo"/>
-          <w:sz w:val="26"/>
-          <w:szCs w:val="26"/>
-        </w:rPr>
-      </w:pPr>
-    </w:p>
-    <w:p>
-      <w:pPr>
-        <w:pStyle w:val="7"/>
-        <w:rPr>
-          <w:rFonts w:hint="eastAsia" w:ascii="Menlo" w:hAnsi="Menlo" w:cs="Menlo"/>
-          <w:sz w:val="26"/>
-          <w:szCs w:val="26"/>
-          <w:lang w:eastAsia="zh-CN"/>
-        </w:rPr>
-      </w:pPr>
     </w:p>
     <w:sectPr>
       <w:headerReference r:id="rId3" w:type="default"/>

</xml_diff>